<commit_message>
ya va el circuito
</commit_message>
<xml_diff>
--- a/Diseño asistido por computadora/Andrade_Salazar_Ignacio_Practica1.docx
+++ b/Diseño asistido por computadora/Andrade_Salazar_Ignacio_Practica1.docx
@@ -1180,21 +1180,41 @@
     </w:p>
     <w:p>
       <w:pPr>
+        <w:rPr>
+          <w:rFonts w:ascii="Arial" w:hAnsi="Arial" w:cs="Arial"/>
+          <w:b/>
+          <w:bCs/>
+          <w:sz w:val="24"/>
+          <w:szCs w:val="24"/>
+        </w:rPr>
+      </w:pPr>
+      <w:r>
+        <w:rPr>
+          <w:rFonts w:ascii="Arial" w:hAnsi="Arial" w:cs="Arial"/>
+          <w:b/>
+          <w:bCs/>
+          <w:sz w:val="24"/>
+          <w:szCs w:val="24"/>
+        </w:rPr>
+        <w:br w:type="page"/>
+      </w:r>
+    </w:p>
+    <w:p>
+      <w:pPr>
         <w:spacing w:line="360" w:lineRule="auto"/>
         <w:rPr>
-          <w:rFonts w:ascii="Arial" w:hAnsi="Arial" w:cs="Arial"/>
-          <w:sz w:val="24"/>
-          <w:szCs w:val="24"/>
-        </w:rPr>
-      </w:pPr>
-      <w:r>
-        <w:rPr>
-          <w:rFonts w:ascii="Arial" w:hAnsi="Arial" w:cs="Arial"/>
-          <w:b/>
-          <w:bCs/>
-          <w:sz w:val="24"/>
-          <w:szCs w:val="24"/>
-        </w:rPr>
+          <w:noProof/>
+        </w:rPr>
+      </w:pPr>
+      <w:r>
+        <w:rPr>
+          <w:rFonts w:ascii="Arial" w:hAnsi="Arial" w:cs="Arial"/>
+          <w:b/>
+          <w:bCs/>
+          <w:sz w:val="24"/>
+          <w:szCs w:val="24"/>
+        </w:rPr>
+        <w:lastRenderedPageBreak/>
         <w:t>Impresión y planchado de circuito:</w:t>
       </w:r>
       <w:r>
@@ -1223,24 +1243,122 @@
         </w:rPr>
         <w:t xml:space="preserve"> y planchado de circuito en baquelita.</w:t>
       </w:r>
+      <w:r>
+        <w:rPr>
+          <w:noProof/>
+        </w:rPr>
+        <w:t xml:space="preserve"> </w:t>
+      </w:r>
     </w:p>
     <w:p>
       <w:pPr>
         <w:spacing w:line="360" w:lineRule="auto"/>
-        <w:rPr>
-          <w:rFonts w:ascii="Arial" w:hAnsi="Arial" w:cs="Arial"/>
-          <w:sz w:val="24"/>
-          <w:szCs w:val="24"/>
-        </w:rPr>
-      </w:pPr>
-      <w:r>
-        <w:rPr>
-          <w:rFonts w:ascii="Arial" w:hAnsi="Arial" w:cs="Arial"/>
-          <w:b/>
-          <w:bCs/>
-          <w:sz w:val="24"/>
-          <w:szCs w:val="24"/>
-        </w:rPr>
+        <w:jc w:val="center"/>
+        <w:rPr>
+          <w:rFonts w:ascii="Arial" w:hAnsi="Arial" w:cs="Arial"/>
+          <w:sz w:val="24"/>
+          <w:szCs w:val="24"/>
+        </w:rPr>
+      </w:pPr>
+      <w:r>
+        <w:rPr>
+          <w:noProof/>
+        </w:rPr>
+        <w:drawing>
+          <wp:inline distT="0" distB="0" distL="0" distR="0" wp14:anchorId="0DF5C485" wp14:editId="4A9126F4">
+            <wp:extent cx="3313328" cy="5890260"/>
+            <wp:effectExtent l="76200" t="76200" r="135255" b="129540"/>
+            <wp:docPr id="1404317092" name="Imagen 1" descr="Imagen de la pantalla de un celular en la mano&#10;&#10;Descripción generada automáticamente con confianza media"/>
+            <wp:cNvGraphicFramePr>
+              <a:graphicFrameLocks xmlns:a="http://schemas.openxmlformats.org/drawingml/2006/main" noChangeAspect="1"/>
+            </wp:cNvGraphicFramePr>
+            <a:graphic xmlns:a="http://schemas.openxmlformats.org/drawingml/2006/main">
+              <a:graphicData uri="http://schemas.openxmlformats.org/drawingml/2006/picture">
+                <pic:pic xmlns:pic="http://schemas.openxmlformats.org/drawingml/2006/picture">
+                  <pic:nvPicPr>
+                    <pic:cNvPr id="1404317092" name="Imagen 1" descr="Imagen de la pantalla de un celular en la mano&#10;&#10;Descripción generada automáticamente con confianza media"/>
+                    <pic:cNvPicPr>
+                      <a:picLocks noChangeAspect="1" noChangeArrowheads="1"/>
+                    </pic:cNvPicPr>
+                  </pic:nvPicPr>
+                  <pic:blipFill>
+                    <a:blip r:embed="rId8" cstate="print">
+                      <a:extLst>
+                        <a:ext uri="{28A0092B-C50C-407E-A947-70E740481C1C}">
+                          <a14:useLocalDpi xmlns:a14="http://schemas.microsoft.com/office/drawing/2010/main" val="0"/>
+                        </a:ext>
+                      </a:extLst>
+                    </a:blip>
+                    <a:srcRect/>
+                    <a:stretch>
+                      <a:fillRect/>
+                    </a:stretch>
+                  </pic:blipFill>
+                  <pic:spPr bwMode="auto">
+                    <a:xfrm>
+                      <a:off x="0" y="0"/>
+                      <a:ext cx="3321948" cy="5905585"/>
+                    </a:xfrm>
+                    <a:prstGeom prst="rect">
+                      <a:avLst/>
+                    </a:prstGeom>
+                    <a:ln w="38100" cap="sq">
+                      <a:solidFill>
+                        <a:srgbClr val="000000"/>
+                      </a:solidFill>
+                      <a:prstDash val="solid"/>
+                      <a:miter lim="800000"/>
+                    </a:ln>
+                    <a:effectLst>
+                      <a:outerShdw blurRad="50800" dist="38100" dir="2700000" algn="tl" rotWithShape="0">
+                        <a:srgbClr val="000000">
+                          <a:alpha val="43000"/>
+                        </a:srgbClr>
+                      </a:outerShdw>
+                    </a:effectLst>
+                  </pic:spPr>
+                </pic:pic>
+              </a:graphicData>
+            </a:graphic>
+          </wp:inline>
+        </w:drawing>
+      </w:r>
+    </w:p>
+    <w:p>
+      <w:pPr>
+        <w:rPr>
+          <w:rFonts w:ascii="Arial" w:hAnsi="Arial" w:cs="Arial"/>
+          <w:sz w:val="24"/>
+          <w:szCs w:val="24"/>
+        </w:rPr>
+      </w:pPr>
+      <w:r>
+        <w:rPr>
+          <w:rFonts w:ascii="Arial" w:hAnsi="Arial" w:cs="Arial"/>
+          <w:sz w:val="24"/>
+          <w:szCs w:val="24"/>
+        </w:rPr>
+        <w:br w:type="page"/>
+      </w:r>
+    </w:p>
+    <w:p>
+      <w:pPr>
+        <w:spacing w:line="360" w:lineRule="auto"/>
+        <w:rPr>
+          <w:rFonts w:ascii="Arial" w:hAnsi="Arial" w:cs="Arial"/>
+          <w:sz w:val="24"/>
+          <w:szCs w:val="24"/>
+        </w:rPr>
+      </w:pPr>
+      <w:r>
+        <w:rPr>
+          <w:rFonts w:ascii="Arial" w:hAnsi="Arial" w:cs="Arial"/>
+          <w:b/>
+          <w:bCs/>
+          <w:sz w:val="24"/>
+          <w:szCs w:val="24"/>
+        </w:rPr>
+        <w:lastRenderedPageBreak/>
         <w:t>Perforación y soldado de componentes</w:t>
       </w:r>
       <w:r>
@@ -1260,6 +1378,107 @@
           <w:szCs w:val="24"/>
         </w:rPr>
         <w:t>Con una broca de 1/32 hacer las perforaciones correspondientes para posteriormente soldar los componentes.</w:t>
+      </w:r>
+    </w:p>
+    <w:p>
+      <w:pPr>
+        <w:spacing w:line="360" w:lineRule="auto"/>
+        <w:jc w:val="center"/>
+        <w:rPr>
+          <w:rFonts w:ascii="Arial" w:hAnsi="Arial" w:cs="Arial"/>
+          <w:sz w:val="24"/>
+          <w:szCs w:val="24"/>
+        </w:rPr>
+      </w:pPr>
+    </w:p>
+    <w:p>
+      <w:pPr>
+        <w:jc w:val="center"/>
+        <w:rPr>
+          <w:rFonts w:ascii="Arial" w:hAnsi="Arial" w:cs="Arial"/>
+          <w:sz w:val="24"/>
+          <w:szCs w:val="24"/>
+        </w:rPr>
+      </w:pPr>
+      <w:r>
+        <w:rPr>
+          <w:noProof/>
+        </w:rPr>
+        <w:drawing>
+          <wp:inline distT="0" distB="0" distL="0" distR="0" wp14:anchorId="5007B8CF" wp14:editId="0BC61E9D">
+            <wp:extent cx="3213100" cy="5712081"/>
+            <wp:effectExtent l="76200" t="76200" r="139700" b="136525"/>
+            <wp:docPr id="1758314115" name="Imagen 2" descr="Una mano muestra un teclado de computadora&#10;&#10;Descripción generada automáticamente con confianza media"/>
+            <wp:cNvGraphicFramePr>
+              <a:graphicFrameLocks xmlns:a="http://schemas.openxmlformats.org/drawingml/2006/main" noChangeAspect="1"/>
+            </wp:cNvGraphicFramePr>
+            <a:graphic xmlns:a="http://schemas.openxmlformats.org/drawingml/2006/main">
+              <a:graphicData uri="http://schemas.openxmlformats.org/drawingml/2006/picture">
+                <pic:pic xmlns:pic="http://schemas.openxmlformats.org/drawingml/2006/picture">
+                  <pic:nvPicPr>
+                    <pic:cNvPr id="1758314115" name="Imagen 2" descr="Una mano muestra un teclado de computadora&#10;&#10;Descripción generada automáticamente con confianza media"/>
+                    <pic:cNvPicPr>
+                      <a:picLocks noChangeAspect="1" noChangeArrowheads="1"/>
+                    </pic:cNvPicPr>
+                  </pic:nvPicPr>
+                  <pic:blipFill>
+                    <a:blip r:embed="rId9" cstate="print">
+                      <a:extLst>
+                        <a:ext uri="{28A0092B-C50C-407E-A947-70E740481C1C}">
+                          <a14:useLocalDpi xmlns:a14="http://schemas.microsoft.com/office/drawing/2010/main" val="0"/>
+                        </a:ext>
+                      </a:extLst>
+                    </a:blip>
+                    <a:srcRect/>
+                    <a:stretch>
+                      <a:fillRect/>
+                    </a:stretch>
+                  </pic:blipFill>
+                  <pic:spPr bwMode="auto">
+                    <a:xfrm>
+                      <a:off x="0" y="0"/>
+                      <a:ext cx="3238360" cy="5756986"/>
+                    </a:xfrm>
+                    <a:prstGeom prst="rect">
+                      <a:avLst/>
+                    </a:prstGeom>
+                    <a:ln w="38100" cap="sq">
+                      <a:solidFill>
+                        <a:srgbClr val="000000"/>
+                      </a:solidFill>
+                      <a:prstDash val="solid"/>
+                      <a:miter lim="800000"/>
+                    </a:ln>
+                    <a:effectLst>
+                      <a:outerShdw blurRad="50800" dist="38100" dir="2700000" algn="tl" rotWithShape="0">
+                        <a:srgbClr val="000000">
+                          <a:alpha val="43000"/>
+                        </a:srgbClr>
+                      </a:outerShdw>
+                    </a:effectLst>
+                  </pic:spPr>
+                </pic:pic>
+              </a:graphicData>
+            </a:graphic>
+          </wp:inline>
+        </w:drawing>
+      </w:r>
+    </w:p>
+    <w:p>
+      <w:pPr>
+        <w:rPr>
+          <w:rFonts w:ascii="Arial" w:hAnsi="Arial" w:cs="Arial"/>
+          <w:sz w:val="24"/>
+          <w:szCs w:val="24"/>
+        </w:rPr>
+      </w:pPr>
+      <w:r>
+        <w:rPr>
+          <w:rFonts w:ascii="Arial" w:hAnsi="Arial" w:cs="Arial"/>
+          <w:sz w:val="24"/>
+          <w:szCs w:val="24"/>
+        </w:rPr>
+        <w:br w:type="page"/>
       </w:r>
     </w:p>
     <w:p>
@@ -1312,57 +1531,107 @@
           <w:szCs w:val="24"/>
         </w:rPr>
       </w:pPr>
+      <w:r>
+        <w:rPr>
+          <w:rFonts w:ascii="Arial" w:hAnsi="Arial" w:cs="Arial"/>
+          <w:b/>
+          <w:bCs/>
+          <w:sz w:val="24"/>
+          <w:szCs w:val="24"/>
+        </w:rPr>
+        <w:t>Resultado:</w:t>
+      </w:r>
     </w:p>
     <w:p>
       <w:pPr>
         <w:spacing w:line="360" w:lineRule="auto"/>
         <w:rPr>
           <w:rFonts w:ascii="Arial" w:hAnsi="Arial" w:cs="Arial"/>
-          <w:b/>
-          <w:bCs/>
-          <w:sz w:val="24"/>
-          <w:szCs w:val="24"/>
-        </w:rPr>
-      </w:pPr>
+          <w:sz w:val="24"/>
+          <w:szCs w:val="24"/>
+        </w:rPr>
+      </w:pPr>
+      <w:r>
+        <w:rPr>
+          <w:rFonts w:ascii="Arial" w:hAnsi="Arial" w:cs="Arial"/>
+          <w:sz w:val="24"/>
+          <w:szCs w:val="24"/>
+        </w:rPr>
+        <w:t xml:space="preserve">Habrás creado un circuito simple que enciende un LED utilizando una fuente de alimentación de 5V y una resistencia para limitar la corriente. </w:t>
+      </w:r>
     </w:p>
     <w:p>
       <w:pPr>
         <w:spacing w:line="360" w:lineRule="auto"/>
-        <w:rPr>
-          <w:rFonts w:ascii="Arial" w:hAnsi="Arial" w:cs="Arial"/>
-          <w:b/>
-          <w:bCs/>
-          <w:sz w:val="24"/>
-          <w:szCs w:val="24"/>
-        </w:rPr>
-      </w:pPr>
-      <w:r>
-        <w:rPr>
-          <w:rFonts w:ascii="Arial" w:hAnsi="Arial" w:cs="Arial"/>
-          <w:b/>
-          <w:bCs/>
-          <w:sz w:val="24"/>
-          <w:szCs w:val="24"/>
-        </w:rPr>
-        <w:t>Resultado:</w:t>
-      </w:r>
-    </w:p>
-    <w:p>
-      <w:pPr>
-        <w:spacing w:line="360" w:lineRule="auto"/>
-        <w:rPr>
-          <w:rFonts w:ascii="Arial" w:hAnsi="Arial" w:cs="Arial"/>
-          <w:sz w:val="24"/>
-          <w:szCs w:val="24"/>
-        </w:rPr>
-      </w:pPr>
-      <w:r>
-        <w:rPr>
-          <w:rFonts w:ascii="Arial" w:hAnsi="Arial" w:cs="Arial"/>
-          <w:sz w:val="24"/>
-          <w:szCs w:val="24"/>
-        </w:rPr>
-        <w:t xml:space="preserve">Habrás creado un circuito simple que enciende un LED utilizando una fuente de alimentación de 5V y una resistencia para limitar la corriente. </w:t>
+        <w:jc w:val="center"/>
+        <w:rPr>
+          <w:rFonts w:ascii="Arial" w:hAnsi="Arial" w:cs="Arial"/>
+          <w:sz w:val="24"/>
+          <w:szCs w:val="24"/>
+        </w:rPr>
+      </w:pPr>
+      <w:r>
+        <w:rPr>
+          <w:noProof/>
+        </w:rPr>
+        <w:drawing>
+          <wp:inline distT="0" distB="0" distL="0" distR="0" wp14:anchorId="662D5E90" wp14:editId="6AC46791">
+            <wp:extent cx="3525501" cy="6267450"/>
+            <wp:effectExtent l="76200" t="76200" r="132715" b="133350"/>
+            <wp:docPr id="1726452111" name="Imagen 3" descr="Pantalla de computadora con luz verde&#10;&#10;Descripción generada automáticamente con confianza baja"/>
+            <wp:cNvGraphicFramePr>
+              <a:graphicFrameLocks xmlns:a="http://schemas.openxmlformats.org/drawingml/2006/main" noChangeAspect="1"/>
+            </wp:cNvGraphicFramePr>
+            <a:graphic xmlns:a="http://schemas.openxmlformats.org/drawingml/2006/main">
+              <a:graphicData uri="http://schemas.openxmlformats.org/drawingml/2006/picture">
+                <pic:pic xmlns:pic="http://schemas.openxmlformats.org/drawingml/2006/picture">
+                  <pic:nvPicPr>
+                    <pic:cNvPr id="1726452111" name="Imagen 3" descr="Pantalla de computadora con luz verde&#10;&#10;Descripción generada automáticamente con confianza baja"/>
+                    <pic:cNvPicPr>
+                      <a:picLocks noChangeAspect="1" noChangeArrowheads="1"/>
+                    </pic:cNvPicPr>
+                  </pic:nvPicPr>
+                  <pic:blipFill>
+                    <a:blip r:embed="rId10" cstate="print">
+                      <a:extLst>
+                        <a:ext uri="{28A0092B-C50C-407E-A947-70E740481C1C}">
+                          <a14:useLocalDpi xmlns:a14="http://schemas.microsoft.com/office/drawing/2010/main" val="0"/>
+                        </a:ext>
+                      </a:extLst>
+                    </a:blip>
+                    <a:srcRect/>
+                    <a:stretch>
+                      <a:fillRect/>
+                    </a:stretch>
+                  </pic:blipFill>
+                  <pic:spPr bwMode="auto">
+                    <a:xfrm>
+                      <a:off x="0" y="0"/>
+                      <a:ext cx="3531023" cy="6277267"/>
+                    </a:xfrm>
+                    <a:prstGeom prst="rect">
+                      <a:avLst/>
+                    </a:prstGeom>
+                    <a:ln w="38100" cap="sq">
+                      <a:solidFill>
+                        <a:srgbClr val="000000"/>
+                      </a:solidFill>
+                      <a:prstDash val="solid"/>
+                      <a:miter lim="800000"/>
+                    </a:ln>
+                    <a:effectLst>
+                      <a:outerShdw blurRad="50800" dist="38100" dir="2700000" algn="tl" rotWithShape="0">
+                        <a:srgbClr val="000000">
+                          <a:alpha val="43000"/>
+                        </a:srgbClr>
+                      </a:outerShdw>
+                    </a:effectLst>
+                  </pic:spPr>
+                </pic:pic>
+              </a:graphicData>
+            </a:graphic>
+          </wp:inline>
+        </w:drawing>
       </w:r>
     </w:p>
     <w:sectPr>

</xml_diff>